<commit_message>
New biog of Ben plus more spurious characters
</commit_message>
<xml_diff>
--- a/spanish/translation.docx
+++ b/spanish/translation.docx
@@ -32,8 +32,13 @@
           </w:tcPr>
           <w:p>
             <w:r>
-              <w:t>La Rectificaci&amp;oacute;n</w:t>
-            </w:r>
+              <w:t xml:space="preserve">La </w:t>
+            </w:r>
+            <w:proofErr w:type="spellStart"/>
+            <w:r>
+              <w:t>Rectificaci&amp;oacute;n</w:t>
+            </w:r>
+            <w:proofErr w:type="spellEnd"/>
           </w:p>
         </w:tc>
       </w:tr>
@@ -43,38 +48,42 @@
             <w:tcW w:w="4508" w:type="dxa"/>
           </w:tcPr>
           <w:p>
-            <w:pPr>
-              <w:pStyle w:val="NormalWeb"/>
-            </w:pPr>
-            <w:r>
-              <w:t>By entering this site, http://www.tetrapods.org, you are accepting our terms and conditions.</w:t>
+            <w:r>
+              <w:t xml:space="preserve">Ben </w:t>
+            </w:r>
+            <w:proofErr w:type="spellStart"/>
+            <w:r>
+              <w:t>Otoo</w:t>
+            </w:r>
+            <w:proofErr w:type="spellEnd"/>
+            <w:r>
+              <w:t xml:space="preserve"> is studying for an MPhil in Biological Sciences. The title of his master's project is "A taxonomic and </w:t>
+            </w:r>
+            <w:proofErr w:type="spellStart"/>
+            <w:r>
+              <w:t>palaeoecological</w:t>
+            </w:r>
+            <w:proofErr w:type="spellEnd"/>
+            <w:r>
+              <w:t xml:space="preserve"> investigation of an earliest Carboniferous fauna from </w:t>
+            </w:r>
+            <w:proofErr w:type="spellStart"/>
+            <w:r>
+              <w:t>Burnmouth</w:t>
+            </w:r>
+            <w:proofErr w:type="spellEnd"/>
+            <w:r>
+              <w:t xml:space="preserve">, Scotland, UK." He will be describing the material from a bed towards the top of the sequence at </w:t>
+            </w:r>
+            <w:proofErr w:type="spellStart"/>
+            <w:r>
+              <w:t>Burnmouth</w:t>
+            </w:r>
+            <w:proofErr w:type="spellEnd"/>
+            <w:r>
+              <w:t>, and comparing the fauna preserved there to other assemblages from the Late Devonian and Early Carboniferous.</w:t>
             </w:r>
           </w:p>
-          <w:p>
-            <w:pPr>
-              <w:pStyle w:val="NormalWeb"/>
-            </w:pPr>
-            <w:r>
-              <w:t>All information provided on this site is made available for the convenience of interested persons.</w:t>
-            </w:r>
-          </w:p>
-          <w:p>
-            <w:pPr>
-              <w:pStyle w:val="NormalWeb"/>
-            </w:pPr>
-            <w:r>
-              <w:t>While we believe the information to be reliable, human or mechanical error remains a possibility. Therefore we do not guarantee the accuracy, completeness, timeliness, or correct sequencing of the information.</w:t>
-            </w:r>
-          </w:p>
-          <w:p>
-            <w:pPr>
-              <w:pStyle w:val="NormalWeb"/>
-            </w:pPr>
-            <w:r>
-              <w:t>Neither the TW:eed Project nor its members nor any of the sources of the information shall be responsible for any errors or omissions, or for the use of or results obtained from the use of this information.</w:t>
-            </w:r>
-          </w:p>
-          <w:p/>
         </w:tc>
         <w:tc>
           <w:tcPr>
@@ -82,66 +91,301 @@
           </w:tcPr>
           <w:p>
             <w:r>
-              <w:t xml:space="preserve">Por entrando este sitio, acepta nuestros </w:t>
-            </w:r>
-            <w:r>
-              <w:t>termino</w:t>
-            </w:r>
-            <w:r>
-              <w:t>s y condiciones.</w:t>
-            </w:r>
-          </w:p>
-          <w:p/>
-          <w:p>
-            <w:r>
-              <w:t>Todo la informaci&amp;oacute;n proveendo por este sitio es disponible para la conve</w:t>
-            </w:r>
-            <w:r>
-              <w:t>nience de las personas interesa</w:t>
-            </w:r>
-            <w:r>
-              <w:t>dos.</w:t>
-            </w:r>
-          </w:p>
-          <w:p/>
-          <w:p>
-            <w:r>
-              <w:t>Mientras creemos q</w:t>
-            </w:r>
-            <w:r>
-              <w:t>u</w:t>
-            </w:r>
-            <w:r>
-              <w:t>e la informaci&amp;oacute;n sea seguro, errores humanos o mec&amp;aacute;nico</w:t>
+              <w:t xml:space="preserve">Ben </w:t>
+            </w:r>
+            <w:proofErr w:type="spellStart"/>
+            <w:r>
+              <w:t>Otoo</w:t>
+            </w:r>
+            <w:proofErr w:type="spellEnd"/>
+            <w:r>
+              <w:t xml:space="preserve"> </w:t>
+            </w:r>
+            <w:proofErr w:type="spellStart"/>
+            <w:r>
+              <w:t>estudia</w:t>
+            </w:r>
+            <w:proofErr w:type="spellEnd"/>
+            <w:r>
+              <w:t xml:space="preserve"> para un MPhil </w:t>
+            </w:r>
+            <w:proofErr w:type="spellStart"/>
+            <w:r>
+              <w:t>en</w:t>
+            </w:r>
+            <w:proofErr w:type="spellEnd"/>
+            <w:r>
+              <w:t xml:space="preserve"> los </w:t>
+            </w:r>
+            <w:proofErr w:type="spellStart"/>
+            <w:r>
+              <w:t>ciencias</w:t>
+            </w:r>
+            <w:proofErr w:type="spellEnd"/>
+            <w:r>
+              <w:t xml:space="preserve"> </w:t>
+            </w:r>
+            <w:proofErr w:type="spellStart"/>
+            <w:r>
+              <w:t>bio</w:t>
+            </w:r>
+            <w:r>
+              <w:t>l&amp;oacute</w:t>
+            </w:r>
+            <w:proofErr w:type="gramStart"/>
+            <w:r>
+              <w:t>;gicos</w:t>
+            </w:r>
+            <w:proofErr w:type="spellEnd"/>
+            <w:proofErr w:type="gramEnd"/>
+            <w:r>
+              <w:t xml:space="preserve">.  Su </w:t>
+            </w:r>
+            <w:proofErr w:type="spellStart"/>
+            <w:r>
+              <w:t>p</w:t>
+            </w:r>
+            <w:r>
+              <w:t>royecto</w:t>
+            </w:r>
+            <w:proofErr w:type="spellEnd"/>
+            <w:r>
+              <w:t xml:space="preserve"> se llama “</w:t>
+            </w:r>
+            <w:proofErr w:type="spellStart"/>
+            <w:r>
+              <w:t>Una</w:t>
+            </w:r>
+            <w:proofErr w:type="spellEnd"/>
+            <w:r>
+              <w:t xml:space="preserve"> </w:t>
+            </w:r>
+            <w:proofErr w:type="spellStart"/>
+            <w:r>
+              <w:t>investigaci&amp;oacute</w:t>
+            </w:r>
+            <w:proofErr w:type="gramStart"/>
+            <w:r>
+              <w:t>;</w:t>
+            </w:r>
+            <w:r>
+              <w:t>n</w:t>
+            </w:r>
+            <w:proofErr w:type="spellEnd"/>
+            <w:proofErr w:type="gramEnd"/>
+            <w:r>
+              <w:t xml:space="preserve"> </w:t>
+            </w:r>
+            <w:proofErr w:type="spellStart"/>
+            <w:r>
+              <w:t>taxon&amp;oacute;mico</w:t>
+            </w:r>
+            <w:proofErr w:type="spellEnd"/>
+            <w:r>
+              <w:t xml:space="preserve"> y </w:t>
+            </w:r>
+            <w:proofErr w:type="spellStart"/>
+            <w:r>
+              <w:t>paleontol&amp;oacute;gico</w:t>
+            </w:r>
+            <w:proofErr w:type="spellEnd"/>
+            <w:r>
+              <w:t xml:space="preserve"> </w:t>
+            </w:r>
+            <w:proofErr w:type="spellStart"/>
+            <w:r>
+              <w:t>sobre</w:t>
+            </w:r>
+            <w:proofErr w:type="spellEnd"/>
+            <w:r>
+              <w:t xml:space="preserve"> la fauna del </w:t>
+            </w:r>
+            <w:proofErr w:type="spellStart"/>
+            <w:r>
+              <w:t>m&amp;aacute;s</w:t>
+            </w:r>
+            <w:proofErr w:type="spellEnd"/>
+            <w:r>
+              <w:t xml:space="preserve"> </w:t>
+            </w:r>
+            <w:proofErr w:type="spellStart"/>
+            <w:r>
+              <w:t>temprano</w:t>
+            </w:r>
+            <w:proofErr w:type="spellEnd"/>
+            <w:r>
+              <w:t xml:space="preserve"> </w:t>
+            </w:r>
+            <w:proofErr w:type="spellStart"/>
+            <w:r>
+              <w:t>Carbon&amp;iacute;fero</w:t>
+            </w:r>
+            <w:proofErr w:type="spellEnd"/>
+            <w:r>
+              <w:t xml:space="preserve"> de </w:t>
+            </w:r>
+            <w:proofErr w:type="spellStart"/>
+            <w:r>
+              <w:t>Burnmouth</w:t>
+            </w:r>
+            <w:proofErr w:type="spellEnd"/>
+            <w:r>
+              <w:t xml:space="preserve">, </w:t>
+            </w:r>
+            <w:proofErr w:type="spellStart"/>
+            <w:r>
+              <w:t>Escoc&amp;iacute;a</w:t>
+            </w:r>
+            <w:proofErr w:type="spellEnd"/>
+            <w:r>
+              <w:t xml:space="preserve">.”  </w:t>
+            </w:r>
+            <w:proofErr w:type="spellStart"/>
+            <w:r>
+              <w:t>Descubri&amp;aacute</w:t>
+            </w:r>
+            <w:proofErr w:type="spellEnd"/>
+            <w:r>
+              <w:t xml:space="preserve">; el material </w:t>
+            </w:r>
+            <w:proofErr w:type="spellStart"/>
+            <w:r>
+              <w:t>desde</w:t>
+            </w:r>
+            <w:proofErr w:type="spellEnd"/>
+            <w:r>
+              <w:t xml:space="preserve"> </w:t>
+            </w:r>
+            <w:proofErr w:type="spellStart"/>
+            <w:r>
+              <w:t>una</w:t>
+            </w:r>
+            <w:proofErr w:type="spellEnd"/>
+            <w:r>
+              <w:t xml:space="preserve"> </w:t>
+            </w:r>
+            <w:proofErr w:type="spellStart"/>
+            <w:r>
+              <w:t>capa</w:t>
+            </w:r>
+            <w:proofErr w:type="spellEnd"/>
+            <w:r>
+              <w:t xml:space="preserve"> </w:t>
+            </w:r>
+            <w:proofErr w:type="spellStart"/>
+            <w:r>
+              <w:t>cerca</w:t>
+            </w:r>
+            <w:proofErr w:type="spellEnd"/>
+            <w:r>
+              <w:t xml:space="preserve"> del alto de la </w:t>
+            </w:r>
+            <w:proofErr w:type="spellStart"/>
+            <w:r>
+              <w:t>secuencia</w:t>
+            </w:r>
+            <w:proofErr w:type="spellEnd"/>
+            <w:r>
+              <w:t xml:space="preserve"> a </w:t>
+            </w:r>
+            <w:proofErr w:type="spellStart"/>
+            <w:r>
+              <w:t>Burnmouth</w:t>
+            </w:r>
+            <w:proofErr w:type="spellEnd"/>
+            <w:r>
+              <w:t xml:space="preserve">, y </w:t>
+            </w:r>
+            <w:proofErr w:type="spellStart"/>
+            <w:r>
+              <w:t>comprar&amp;aacute</w:t>
+            </w:r>
+            <w:proofErr w:type="spellEnd"/>
+            <w:r>
+              <w:t xml:space="preserve">; la fauna </w:t>
+            </w:r>
+            <w:proofErr w:type="spellStart"/>
+            <w:r>
+              <w:t>preservado</w:t>
+            </w:r>
+            <w:proofErr w:type="spellEnd"/>
+            <w:r>
+              <w:t xml:space="preserve"> </w:t>
+            </w:r>
+            <w:proofErr w:type="spellStart"/>
+            <w:r>
+              <w:t>all&amp;iacute</w:t>
+            </w:r>
+            <w:proofErr w:type="spellEnd"/>
+            <w:r>
+              <w:t xml:space="preserve">; con </w:t>
+            </w:r>
+            <w:proofErr w:type="spellStart"/>
+            <w:r>
+              <w:t>otros</w:t>
+            </w:r>
+            <w:proofErr w:type="spellEnd"/>
+            <w:r>
+              <w:t xml:space="preserve"> </w:t>
+            </w:r>
+            <w:proofErr w:type="spellStart"/>
+            <w:r>
+              <w:t>ensamblajes</w:t>
+            </w:r>
+            <w:proofErr w:type="spellEnd"/>
+            <w:r>
+              <w:t xml:space="preserve"> de </w:t>
+            </w:r>
+            <w:proofErr w:type="spellStart"/>
+            <w:r>
+              <w:t>animal</w:t>
+            </w:r>
+            <w:r>
+              <w:t>e</w:t>
             </w:r>
             <w:r>
               <w:t>s</w:t>
             </w:r>
-            <w:r>
-              <w:t xml:space="preserve"> quedan una posibilidad.  Por lo tanto, no garantizamos la </w:t>
-            </w:r>
-            <w:r>
-              <w:t>veracidad</w:t>
-            </w:r>
-            <w:r>
-              <w:t xml:space="preserve">, lo completo, </w:t>
-            </w:r>
-            <w:r>
-              <w:t>la oportunidad o secuenciando correcto de la informaci&amp;oacute;n.</w:t>
-            </w:r>
-          </w:p>
-          <w:p/>
-          <w:p>
-            <w:r>
-              <w:t xml:space="preserve">Ni el Proyecto TW:eed ni sus </w:t>
-            </w:r>
-            <w:r>
-              <w:t>socios</w:t>
-            </w:r>
-            <w:bookmarkStart w:id="0" w:name="_GoBack"/>
-            <w:bookmarkEnd w:id="0"/>
-            <w:r>
-              <w:t>, no algunas de las fuentes de la informaci&amp;oacute;n seran responsible para algunas errors o omisiones, o para el uso de, or resultados obtenido desde el uso de esta informaci&amp;oacute;n.</w:t>
+            <w:proofErr w:type="spellEnd"/>
+            <w:r>
+              <w:t xml:space="preserve"> </w:t>
+            </w:r>
+            <w:proofErr w:type="spellStart"/>
+            <w:r>
+              <w:t>desde</w:t>
+            </w:r>
+            <w:proofErr w:type="spellEnd"/>
+            <w:r>
+              <w:t xml:space="preserve"> el </w:t>
+            </w:r>
+            <w:proofErr w:type="spellStart"/>
+            <w:r>
+              <w:t>Dev&amp;oacute</w:t>
+            </w:r>
+            <w:proofErr w:type="gramStart"/>
+            <w:r>
+              <w:t>;nico</w:t>
+            </w:r>
+            <w:proofErr w:type="spellEnd"/>
+            <w:proofErr w:type="gramEnd"/>
+            <w:r>
+              <w:t xml:space="preserve"> Tarde y el </w:t>
+            </w:r>
+            <w:proofErr w:type="spellStart"/>
+            <w:r>
+              <w:t>Carbon&amp;iacute;fero</w:t>
+            </w:r>
+            <w:proofErr w:type="spellEnd"/>
+            <w:r>
+              <w:t xml:space="preserve"> </w:t>
+            </w:r>
+            <w:proofErr w:type="spellStart"/>
+            <w:r>
+              <w:t>Temprano</w:t>
+            </w:r>
+            <w:proofErr w:type="spellEnd"/>
+            <w:r>
+              <w:t>.</w:t>
             </w:r>
           </w:p>
         </w:tc>
@@ -257,14 +501,25 @@
                 <w:lang w:eastAsia="en-GB"/>
               </w:rPr>
             </w:pPr>
-            <w:r>
-              <w:rPr>
-                <w:rFonts w:ascii="Times New Roman" w:eastAsia="Times New Roman" w:hAnsi="Times New Roman" w:cs="Times New Roman"/>
-                <w:sz w:val="24"/>
-                <w:szCs w:val="24"/>
-                <w:lang w:eastAsia="en-GB"/>
-              </w:rPr>
-              <w:t>not to be relied on as the basis for doing or failing to do something.</w:t>
+            <w:proofErr w:type="gramStart"/>
+            <w:r>
+              <w:rPr>
+                <w:rFonts w:ascii="Times New Roman" w:eastAsia="Times New Roman" w:hAnsi="Times New Roman" w:cs="Times New Roman"/>
+                <w:sz w:val="24"/>
+                <w:szCs w:val="24"/>
+                <w:lang w:eastAsia="en-GB"/>
+              </w:rPr>
+              <w:t>not</w:t>
+            </w:r>
+            <w:proofErr w:type="gramEnd"/>
+            <w:r>
+              <w:rPr>
+                <w:rFonts w:ascii="Times New Roman" w:eastAsia="Times New Roman" w:hAnsi="Times New Roman" w:cs="Times New Roman"/>
+                <w:sz w:val="24"/>
+                <w:szCs w:val="24"/>
+                <w:lang w:eastAsia="en-GB"/>
+              </w:rPr>
+              <w:t xml:space="preserve"> to be relied on as the basis for doing or failing to do something.</w:t>
             </w:r>
           </w:p>
           <w:p>
@@ -308,7 +563,27 @@
                 <w:szCs w:val="24"/>
                 <w:lang w:eastAsia="en-GB"/>
               </w:rPr>
-              <w:t>not endorsed by the TW:eed Project or its members</w:t>
+              <w:t xml:space="preserve">not endorsed by the </w:t>
+            </w:r>
+            <w:proofErr w:type="spellStart"/>
+            <w:r>
+              <w:rPr>
+                <w:rFonts w:ascii="Times New Roman" w:eastAsia="Times New Roman" w:hAnsi="Times New Roman" w:cs="Times New Roman"/>
+                <w:sz w:val="24"/>
+                <w:szCs w:val="24"/>
+                <w:lang w:eastAsia="en-GB"/>
+              </w:rPr>
+              <w:t>TW:eed</w:t>
+            </w:r>
+            <w:proofErr w:type="spellEnd"/>
+            <w:r>
+              <w:rPr>
+                <w:rFonts w:ascii="Times New Roman" w:eastAsia="Times New Roman" w:hAnsi="Times New Roman" w:cs="Times New Roman"/>
+                <w:sz w:val="24"/>
+                <w:szCs w:val="24"/>
+                <w:lang w:eastAsia="en-GB"/>
+              </w:rPr>
+              <w:t xml:space="preserve"> Project or its members</w:t>
             </w:r>
           </w:p>
           <w:p>
@@ -332,7 +607,27 @@
                 <w:szCs w:val="24"/>
                 <w:lang w:eastAsia="en-GB"/>
               </w:rPr>
-              <w:t>for convenience only and do not mean that the TW:eed Project endorses or approves those other sites, their content or the people who run them</w:t>
+              <w:t xml:space="preserve">for convenience only and do not mean that the </w:t>
+            </w:r>
+            <w:proofErr w:type="spellStart"/>
+            <w:r>
+              <w:rPr>
+                <w:rFonts w:ascii="Times New Roman" w:eastAsia="Times New Roman" w:hAnsi="Times New Roman" w:cs="Times New Roman"/>
+                <w:sz w:val="24"/>
+                <w:szCs w:val="24"/>
+                <w:lang w:eastAsia="en-GB"/>
+              </w:rPr>
+              <w:t>TW:eed</w:t>
+            </w:r>
+            <w:proofErr w:type="spellEnd"/>
+            <w:r>
+              <w:rPr>
+                <w:rFonts w:ascii="Times New Roman" w:eastAsia="Times New Roman" w:hAnsi="Times New Roman" w:cs="Times New Roman"/>
+                <w:sz w:val="24"/>
+                <w:szCs w:val="24"/>
+                <w:lang w:eastAsia="en-GB"/>
+              </w:rPr>
+              <w:t xml:space="preserve"> Project endorses or approves those other sites, their content or the people who run them</w:t>
             </w:r>
           </w:p>
           <w:p>
@@ -349,14 +644,45 @@
                 <w:lang w:eastAsia="en-GB"/>
               </w:rPr>
             </w:pPr>
-            <w:r>
-              <w:rPr>
-                <w:rFonts w:ascii="Times New Roman" w:eastAsia="Times New Roman" w:hAnsi="Times New Roman" w:cs="Times New Roman"/>
-                <w:sz w:val="24"/>
-                <w:szCs w:val="24"/>
-                <w:lang w:eastAsia="en-GB"/>
-              </w:rPr>
-              <w:t>for the Internet user to make their own decisions about the accuracy, currency, reliability and correctness of information found at sites linked from this website, rather than the responsibility of the TW:eed Project or its members.</w:t>
+            <w:proofErr w:type="gramStart"/>
+            <w:r>
+              <w:rPr>
+                <w:rFonts w:ascii="Times New Roman" w:eastAsia="Times New Roman" w:hAnsi="Times New Roman" w:cs="Times New Roman"/>
+                <w:sz w:val="24"/>
+                <w:szCs w:val="24"/>
+                <w:lang w:eastAsia="en-GB"/>
+              </w:rPr>
+              <w:t>for</w:t>
+            </w:r>
+            <w:proofErr w:type="gramEnd"/>
+            <w:r>
+              <w:rPr>
+                <w:rFonts w:ascii="Times New Roman" w:eastAsia="Times New Roman" w:hAnsi="Times New Roman" w:cs="Times New Roman"/>
+                <w:sz w:val="24"/>
+                <w:szCs w:val="24"/>
+                <w:lang w:eastAsia="en-GB"/>
+              </w:rPr>
+              <w:t xml:space="preserve"> the Internet user to make their own decisions about the accuracy, currency, reliability and correctness of information found at sites linked from this website, rather than the responsibility of the </w:t>
+            </w:r>
+            <w:proofErr w:type="spellStart"/>
+            <w:r>
+              <w:rPr>
+                <w:rFonts w:ascii="Times New Roman" w:eastAsia="Times New Roman" w:hAnsi="Times New Roman" w:cs="Times New Roman"/>
+                <w:sz w:val="24"/>
+                <w:szCs w:val="24"/>
+                <w:lang w:eastAsia="en-GB"/>
+              </w:rPr>
+              <w:t>TW:eed</w:t>
+            </w:r>
+            <w:proofErr w:type="spellEnd"/>
+            <w:r>
+              <w:rPr>
+                <w:rFonts w:ascii="Times New Roman" w:eastAsia="Times New Roman" w:hAnsi="Times New Roman" w:cs="Times New Roman"/>
+                <w:sz w:val="24"/>
+                <w:szCs w:val="24"/>
+                <w:lang w:eastAsia="en-GB"/>
+              </w:rPr>
+              <w:t xml:space="preserve"> Project or its members.</w:t>
             </w:r>
           </w:p>
           <w:p/>
@@ -367,168 +693,294 @@
           </w:tcPr>
           <w:p>
             <w:r>
-              <w:t>La informaci&amp;oacute;n en este sitio est&amp;aacute;:</w:t>
-            </w:r>
-          </w:p>
-          <w:p/>
-          <w:p>
-            <w:pPr>
-              <w:pStyle w:val="ListParagraph"/>
-              <w:numPr>
-                <w:ilvl w:val="0"/>
-                <w:numId w:val="3"/>
-              </w:numPr>
-            </w:pPr>
-            <w:r>
-              <w:t>informaci&amp;oacute;n general</w:t>
-            </w:r>
-          </w:p>
-          <w:p>
-            <w:pPr>
-              <w:pStyle w:val="ListParagraph"/>
-              <w:numPr>
-                <w:ilvl w:val="0"/>
-                <w:numId w:val="3"/>
-              </w:numPr>
-            </w:pPr>
-            <w:r>
-              <w:t>sujeto a las incertidumbre</w:t>
-            </w:r>
-            <w:r>
-              <w:t>s normal de investicaci&amp;oacute;n</w:t>
-            </w:r>
-          </w:p>
-          <w:p>
-            <w:pPr>
-              <w:pStyle w:val="ListParagraph"/>
-              <w:numPr>
-                <w:ilvl w:val="0"/>
-                <w:numId w:val="3"/>
-              </w:numPr>
-            </w:pPr>
-            <w:r>
-              <w:t>sujeto a cambiar sin noticia</w:t>
-            </w:r>
-          </w:p>
-          <w:p>
-            <w:pPr>
-              <w:pStyle w:val="ListParagraph"/>
-              <w:numPr>
-                <w:ilvl w:val="0"/>
-                <w:numId w:val="3"/>
-              </w:numPr>
-            </w:pPr>
-            <w:r>
-              <w:t xml:space="preserve">no </w:t>
-            </w:r>
-            <w:r>
-              <w:t>ser confiado como en</w:t>
-            </w:r>
-            <w:r>
-              <w:t xml:space="preserve"> bas</w:t>
+              <w:t xml:space="preserve">Ben </w:t>
+            </w:r>
+            <w:proofErr w:type="spellStart"/>
+            <w:r>
+              <w:t>Otoo</w:t>
+            </w:r>
+            <w:proofErr w:type="spellEnd"/>
+            <w:r>
+              <w:t xml:space="preserve"> </w:t>
+            </w:r>
+            <w:proofErr w:type="spellStart"/>
+            <w:r>
+              <w:t>estudia</w:t>
+            </w:r>
+            <w:proofErr w:type="spellEnd"/>
+            <w:r>
+              <w:t xml:space="preserve"> para un MPhil </w:t>
+            </w:r>
+            <w:proofErr w:type="spellStart"/>
+            <w:r>
+              <w:t>en</w:t>
+            </w:r>
+            <w:proofErr w:type="spellEnd"/>
+            <w:r>
+              <w:t xml:space="preserve"> los </w:t>
+            </w:r>
+            <w:proofErr w:type="spellStart"/>
+            <w:r>
+              <w:t>ciencias</w:t>
+            </w:r>
+            <w:proofErr w:type="spellEnd"/>
+            <w:r>
+              <w:t xml:space="preserve"> </w:t>
+            </w:r>
+            <w:proofErr w:type="spellStart"/>
+            <w:r>
+              <w:t>biológicos</w:t>
+            </w:r>
+            <w:proofErr w:type="spellEnd"/>
+            <w:r>
+              <w:t xml:space="preserve">.  Su </w:t>
+            </w:r>
+            <w:proofErr w:type="spellStart"/>
+            <w:r>
+              <w:t>proyecto</w:t>
+            </w:r>
+            <w:proofErr w:type="spellEnd"/>
+            <w:r>
+              <w:t xml:space="preserve"> se llama “</w:t>
+            </w:r>
+            <w:proofErr w:type="spellStart"/>
+            <w:r>
+              <w:t>Una</w:t>
+            </w:r>
+            <w:proofErr w:type="spellEnd"/>
+            <w:r>
+              <w:t xml:space="preserve"> </w:t>
+            </w:r>
+            <w:proofErr w:type="spellStart"/>
+            <w:r>
+              <w:t>investigación</w:t>
+            </w:r>
+            <w:proofErr w:type="spellEnd"/>
+            <w:r>
+              <w:t xml:space="preserve"> </w:t>
+            </w:r>
+            <w:proofErr w:type="spellStart"/>
+            <w:r>
+              <w:t>taxonómico</w:t>
+            </w:r>
+            <w:proofErr w:type="spellEnd"/>
+            <w:r>
+              <w:t xml:space="preserve"> y </w:t>
+            </w:r>
+            <w:proofErr w:type="spellStart"/>
+            <w:r>
+              <w:t>paleontológico</w:t>
+            </w:r>
+            <w:proofErr w:type="spellEnd"/>
+            <w:r>
+              <w:t xml:space="preserve"> </w:t>
+            </w:r>
+            <w:proofErr w:type="spellStart"/>
+            <w:r>
+              <w:t>sobre</w:t>
+            </w:r>
+            <w:proofErr w:type="spellEnd"/>
+            <w:r>
+              <w:t xml:space="preserve"> la fauna del </w:t>
+            </w:r>
+            <w:proofErr w:type="spellStart"/>
+            <w:r>
+              <w:t>más</w:t>
+            </w:r>
+            <w:proofErr w:type="spellEnd"/>
+            <w:r>
+              <w:t xml:space="preserve"> </w:t>
+            </w:r>
+            <w:proofErr w:type="spellStart"/>
+            <w:r>
+              <w:t>temprano</w:t>
+            </w:r>
+            <w:proofErr w:type="spellEnd"/>
+            <w:r>
+              <w:t xml:space="preserve"> </w:t>
+            </w:r>
+            <w:proofErr w:type="spellStart"/>
+            <w:r>
+              <w:t>Carbonífero</w:t>
+            </w:r>
+            <w:proofErr w:type="spellEnd"/>
+            <w:r>
+              <w:t xml:space="preserve"> de </w:t>
+            </w:r>
+            <w:proofErr w:type="spellStart"/>
+            <w:r>
+              <w:t>Burnmouth</w:t>
+            </w:r>
+            <w:proofErr w:type="spellEnd"/>
+            <w:r>
+              <w:t xml:space="preserve">, </w:t>
+            </w:r>
+            <w:proofErr w:type="spellStart"/>
+            <w:r>
+              <w:t>Escocía</w:t>
+            </w:r>
+            <w:proofErr w:type="spellEnd"/>
+            <w:r>
+              <w:t>.</w:t>
+            </w:r>
+            <w:r>
+              <w:t xml:space="preserve">”  </w:t>
+            </w:r>
+            <w:proofErr w:type="spellStart"/>
+            <w:r>
+              <w:t>Describir</w:t>
+            </w:r>
+            <w:r>
+              <w:t>á</w:t>
+            </w:r>
+            <w:proofErr w:type="spellEnd"/>
+            <w:r>
+              <w:t xml:space="preserve"> el material </w:t>
+            </w:r>
+            <w:proofErr w:type="spellStart"/>
+            <w:r>
+              <w:t>desde</w:t>
+            </w:r>
+            <w:proofErr w:type="spellEnd"/>
+            <w:r>
+              <w:t xml:space="preserve"> </w:t>
+            </w:r>
+            <w:proofErr w:type="spellStart"/>
+            <w:r>
+              <w:t>una</w:t>
+            </w:r>
+            <w:proofErr w:type="spellEnd"/>
+            <w:r>
+              <w:t xml:space="preserve"> </w:t>
+            </w:r>
+            <w:proofErr w:type="spellStart"/>
+            <w:r>
+              <w:t>capa</w:t>
+            </w:r>
+            <w:proofErr w:type="spellEnd"/>
+            <w:r>
+              <w:t xml:space="preserve"> </w:t>
+            </w:r>
+            <w:proofErr w:type="spellStart"/>
+            <w:r>
+              <w:t>cerca</w:t>
+            </w:r>
+            <w:proofErr w:type="spellEnd"/>
+            <w:r>
+              <w:t xml:space="preserve"> del alto de la </w:t>
+            </w:r>
+            <w:proofErr w:type="spellStart"/>
+            <w:r>
+              <w:t>secuencia</w:t>
+            </w:r>
+            <w:proofErr w:type="spellEnd"/>
+            <w:r>
+              <w:t xml:space="preserve"> a </w:t>
+            </w:r>
+            <w:proofErr w:type="spellStart"/>
+            <w:r>
+              <w:t>Burnmouth</w:t>
+            </w:r>
+            <w:proofErr w:type="spellEnd"/>
+            <w:r>
+              <w:t xml:space="preserve">, y </w:t>
+            </w:r>
+            <w:proofErr w:type="spellStart"/>
+            <w:r>
+              <w:t>comp</w:t>
+            </w:r>
+            <w:r>
+              <w:t>a</w:t>
+            </w:r>
+            <w:r>
+              <w:t>rará</w:t>
+            </w:r>
+            <w:proofErr w:type="spellEnd"/>
+            <w:r>
+              <w:t xml:space="preserve"> la fauna </w:t>
+            </w:r>
+            <w:proofErr w:type="spellStart"/>
+            <w:r>
+              <w:t>preservado</w:t>
+            </w:r>
+            <w:proofErr w:type="spellEnd"/>
+            <w:r>
+              <w:t xml:space="preserve"> </w:t>
+            </w:r>
+            <w:proofErr w:type="spellStart"/>
+            <w:r>
+              <w:t>allí</w:t>
+            </w:r>
+            <w:proofErr w:type="spellEnd"/>
+            <w:r>
+              <w:t xml:space="preserve"> con </w:t>
+            </w:r>
+            <w:proofErr w:type="spellStart"/>
+            <w:r>
+              <w:t>otros</w:t>
+            </w:r>
+            <w:proofErr w:type="spellEnd"/>
+            <w:r>
+              <w:t xml:space="preserve"> </w:t>
+            </w:r>
+            <w:proofErr w:type="spellStart"/>
+            <w:r>
+              <w:t>asemblajes</w:t>
+            </w:r>
+            <w:proofErr w:type="spellEnd"/>
+            <w:r>
+              <w:t xml:space="preserve"> de </w:t>
+            </w:r>
+            <w:proofErr w:type="spellStart"/>
+            <w:r>
+              <w:t>animal</w:t>
             </w:r>
             <w:r>
               <w:t>e</w:t>
             </w:r>
             <w:r>
-              <w:t xml:space="preserve"> para hacer or no hacer algo</w:t>
-            </w:r>
-          </w:p>
-          <w:p/>
-          <w:p>
-            <w:r>
-              <w:t xml:space="preserve">Hiperenlaces </w:t>
-            </w:r>
-            <w:r>
-              <w:t>haci</w:t>
-            </w:r>
-            <w:r>
-              <w:t>a y desde este sitio est&amp;aacute;n:</w:t>
-            </w:r>
-          </w:p>
-          <w:p/>
-          <w:p>
-            <w:pPr>
-              <w:pStyle w:val="ListParagraph"/>
-              <w:numPr>
-                <w:ilvl w:val="0"/>
-                <w:numId w:val="4"/>
-              </w:numPr>
-            </w:pPr>
-            <w:r>
-              <w:t>no endorsado por el Proyecto TW:eed ni sus socios</w:t>
-            </w:r>
-          </w:p>
-          <w:p>
-            <w:pPr>
-              <w:pStyle w:val="ListParagraph"/>
-              <w:numPr>
-                <w:ilvl w:val="0"/>
-                <w:numId w:val="4"/>
-              </w:numPr>
-            </w:pPr>
-            <w:r>
-              <w:t>s&amp;oacute;lo para convenience, y no significan que el Proyecto TW:eed endorsa or aproba esos</w:t>
-            </w:r>
-            <w:r>
-              <w:t xml:space="preserve"> otra sitios, su contenido o las personas que los dirigen</w:t>
-            </w:r>
+              <w:t>s</w:t>
+            </w:r>
+            <w:proofErr w:type="spellEnd"/>
+            <w:r>
+              <w:t xml:space="preserve"> </w:t>
+            </w:r>
+            <w:proofErr w:type="spellStart"/>
+            <w:r>
+              <w:t>desde</w:t>
+            </w:r>
+            <w:proofErr w:type="spellEnd"/>
+            <w:r>
+              <w:t xml:space="preserve"> el </w:t>
+            </w:r>
+            <w:proofErr w:type="spellStart"/>
+            <w:r>
+              <w:t>Devónico</w:t>
+            </w:r>
+            <w:proofErr w:type="spellEnd"/>
+            <w:r>
+              <w:t xml:space="preserve"> T</w:t>
+            </w:r>
+            <w:bookmarkStart w:id="0" w:name="_GoBack"/>
+            <w:bookmarkEnd w:id="0"/>
+            <w:r>
+              <w:t xml:space="preserve">arde y el </w:t>
+            </w:r>
+            <w:proofErr w:type="spellStart"/>
+            <w:r>
+              <w:t>Carbonífero</w:t>
+            </w:r>
+            <w:proofErr w:type="spellEnd"/>
+            <w:r>
+              <w:t xml:space="preserve"> </w:t>
+            </w:r>
+            <w:proofErr w:type="spellStart"/>
+            <w:r>
+              <w:t>Temprano</w:t>
+            </w:r>
+            <w:proofErr w:type="spellEnd"/>
             <w:r>
               <w:t>.</w:t>
-            </w:r>
-          </w:p>
-          <w:p>
-            <w:pPr>
-              <w:pStyle w:val="ListParagraph"/>
-              <w:numPr>
-                <w:ilvl w:val="0"/>
-                <w:numId w:val="4"/>
-              </w:numPr>
-            </w:pPr>
-            <w:r>
-              <w:t xml:space="preserve">Para el usuario </w:t>
-            </w:r>
-            <w:r>
-              <w:t xml:space="preserve">de </w:t>
-            </w:r>
-            <w:r>
-              <w:t xml:space="preserve">Internet para </w:t>
-            </w:r>
-            <w:r>
-              <w:t>tomar</w:t>
-            </w:r>
-            <w:r>
-              <w:t xml:space="preserve"> sus </w:t>
-            </w:r>
-            <w:r>
-              <w:t xml:space="preserve">propias </w:t>
-            </w:r>
-            <w:r>
-              <w:t>decisones</w:t>
-            </w:r>
-            <w:r>
-              <w:t xml:space="preserve"> acerca de la veracidad, actualidad y</w:t>
-            </w:r>
-            <w:r>
-              <w:t xml:space="preserve"> </w:t>
-            </w:r>
-            <w:r>
-              <w:t>fiabilidad</w:t>
-            </w:r>
-            <w:r>
-              <w:t xml:space="preserve"> de la</w:t>
-            </w:r>
-            <w:r>
-              <w:t xml:space="preserve"> informaci&amp;oacute;n encontrado en</w:t>
-            </w:r>
-            <w:r>
-              <w:t xml:space="preserve"> los sitios vinculado desde este sitio, </w:t>
-            </w:r>
-            <w:r>
-              <w:t>m&amp;aacute;s bien que</w:t>
-            </w:r>
-            <w:r>
-              <w:t xml:space="preserve"> el Proyecto TW:eed o sus socios.</w:t>
             </w:r>
           </w:p>
         </w:tc>

</xml_diff>